<commit_message>
término do curso HTML5 & CSS
</commit_message>
<xml_diff>
--- a/TQI Fullstacker Developer/Módulo 2/Introdução a criação de websites com HTML5 e CSS3.docx
+++ b/TQI Fullstacker Developer/Módulo 2/Introdução a criação de websites com HTML5 e CSS3.docx
@@ -983,11 +983,299 @@
         <w:jc w:val="both"/>
         <w:rPr>
           <w:rFonts w:ascii="Times New Roman" w:hAnsi="Times New Roman" w:cs="Times New Roman"/>
-          <w:sz w:val="24"/>
-        </w:rPr>
-      </w:pPr>
+          <w:color w:val="FF0000"/>
+          <w:sz w:val="24"/>
+        </w:rPr>
+      </w:pPr>
+      <w:r>
+        <w:rPr>
+          <w:rFonts w:ascii="Times New Roman" w:hAnsi="Times New Roman" w:cs="Times New Roman"/>
+          <w:color w:val="FF0000"/>
+          <w:sz w:val="24"/>
+        </w:rPr>
+        <w:t>Tem tecnicamente dois cursos aqui, essa linha marca a divisão entre a parte de HTML5 e a parte de CSS3.</w:t>
+      </w:r>
+    </w:p>
+    <w:p>
+      <w:pPr>
+        <w:jc w:val="both"/>
+        <w:rPr>
+          <w:rFonts w:ascii="Times New Roman" w:hAnsi="Times New Roman" w:cs="Times New Roman"/>
+          <w:sz w:val="24"/>
+        </w:rPr>
+      </w:pPr>
+      <w:r>
+        <w:rPr>
+          <w:rFonts w:ascii="Times New Roman" w:hAnsi="Times New Roman" w:cs="Times New Roman"/>
+          <w:sz w:val="24"/>
+        </w:rPr>
+        <w:t>Aqui aprenderemos o que são seletores, conceitos básicos e os principais seletores.</w:t>
+      </w:r>
+    </w:p>
+    <w:p>
+      <w:pPr>
+        <w:jc w:val="both"/>
+        <w:rPr>
+          <w:rFonts w:ascii="Times New Roman" w:hAnsi="Times New Roman" w:cs="Times New Roman"/>
+          <w:sz w:val="24"/>
+        </w:rPr>
+      </w:pPr>
+      <w:r>
+        <w:rPr>
+          <w:rFonts w:ascii="Times New Roman" w:hAnsi="Times New Roman" w:cs="Times New Roman"/>
+          <w:sz w:val="24"/>
+        </w:rPr>
+        <w:t>id</w:t>
+      </w:r>
+      <w:r>
+        <w:rPr>
+          <w:rFonts w:ascii="Times New Roman" w:hAnsi="Times New Roman" w:cs="Times New Roman"/>
+          <w:sz w:val="24"/>
+        </w:rPr>
+        <w:t xml:space="preserve"> </w:t>
+      </w:r>
+      <w:r>
+        <w:rPr>
+          <w:rFonts w:ascii="Times New Roman" w:hAnsi="Times New Roman" w:cs="Times New Roman"/>
+          <w:sz w:val="24"/>
+        </w:rPr>
+        <w:t>e</w:t>
+      </w:r>
+      <w:r>
+        <w:rPr>
+          <w:rFonts w:ascii="Times New Roman" w:hAnsi="Times New Roman" w:cs="Times New Roman"/>
+          <w:sz w:val="24"/>
+        </w:rPr>
+        <w:t xml:space="preserve"> class</w:t>
+      </w:r>
+      <w:r>
+        <w:rPr>
+          <w:rFonts w:ascii="Times New Roman" w:hAnsi="Times New Roman" w:cs="Times New Roman"/>
+          <w:sz w:val="24"/>
+        </w:rPr>
+        <w:t xml:space="preserve"> são utilizados para fazer alterações e estilizações no texto, de forma a tornar automático, colocando apenas o devido nome da classe ou id para que o site reaja de forma específicada.</w:t>
+      </w:r>
+    </w:p>
+    <w:p>
+      <w:pPr>
+        <w:jc w:val="both"/>
+        <w:rPr>
+          <w:rFonts w:ascii="Times New Roman" w:hAnsi="Times New Roman" w:cs="Times New Roman"/>
+          <w:sz w:val="24"/>
+        </w:rPr>
+      </w:pPr>
+      <w:r>
+        <w:rPr>
+          <w:rFonts w:ascii="Times New Roman" w:hAnsi="Times New Roman" w:cs="Times New Roman"/>
+          <w:sz w:val="24"/>
+        </w:rPr>
+        <w:t>O ID ele é único e só pode ser usado uma vez, o class pode ser utilizado diversas vezes, sempre precisando claro dar um nome para que o arquivo css reconheça e faça suas devidas alterações.</w:t>
+      </w:r>
+    </w:p>
+    <w:p>
+      <w:pPr>
+        <w:jc w:val="both"/>
+        <w:rPr>
+          <w:rFonts w:ascii="Times New Roman" w:hAnsi="Times New Roman" w:cs="Times New Roman"/>
+          <w:sz w:val="24"/>
+        </w:rPr>
+      </w:pPr>
+      <w:r>
+        <w:rPr>
+          <w:rFonts w:ascii="Times New Roman" w:hAnsi="Times New Roman" w:cs="Times New Roman"/>
+          <w:noProof/>
+          <w:sz w:val="24"/>
+          <w:lang w:eastAsia="pt-BR"/>
+        </w:rPr>
+        <w:drawing>
+          <wp:anchor distT="0" distB="0" distL="114300" distR="114300" simplePos="0" relativeHeight="251658240" behindDoc="1" locked="0" layoutInCell="1" allowOverlap="1" wp14:anchorId="2D1140C8" wp14:editId="09EEF8F3">
+            <wp:simplePos x="0" y="0"/>
+            <wp:positionH relativeFrom="column">
+              <wp:posOffset>-31750</wp:posOffset>
+            </wp:positionH>
+            <wp:positionV relativeFrom="paragraph">
+              <wp:posOffset>405130</wp:posOffset>
+            </wp:positionV>
+            <wp:extent cx="2098675" cy="1772920"/>
+            <wp:effectExtent l="0" t="0" r="0" b="0"/>
+            <wp:wrapTight wrapText="bothSides">
+              <wp:wrapPolygon edited="0">
+                <wp:start x="0" y="0"/>
+                <wp:lineTo x="0" y="21352"/>
+                <wp:lineTo x="21371" y="21352"/>
+                <wp:lineTo x="21371" y="0"/>
+                <wp:lineTo x="0" y="0"/>
+              </wp:wrapPolygon>
+            </wp:wrapTight>
+            <wp:docPr id="1" name="Picture 1"/>
+            <wp:cNvGraphicFramePr>
+              <a:graphicFrameLocks xmlns:a="http://schemas.openxmlformats.org/drawingml/2006/main" noChangeAspect="1"/>
+            </wp:cNvGraphicFramePr>
+            <a:graphic xmlns:a="http://schemas.openxmlformats.org/drawingml/2006/main">
+              <a:graphicData uri="http://schemas.openxmlformats.org/drawingml/2006/picture">
+                <pic:pic xmlns:pic="http://schemas.openxmlformats.org/drawingml/2006/picture">
+                  <pic:nvPicPr>
+                    <pic:cNvPr id="0" name="Picture 1"/>
+                    <pic:cNvPicPr>
+                      <a:picLocks noChangeAspect="1" noChangeArrowheads="1"/>
+                    </pic:cNvPicPr>
+                  </pic:nvPicPr>
+                  <pic:blipFill>
+                    <a:blip r:embed="rId5">
+                      <a:extLst>
+                        <a:ext uri="{28A0092B-C50C-407E-A947-70E740481C1C}">
+                          <a14:useLocalDpi xmlns:a14="http://schemas.microsoft.com/office/drawing/2010/main" val="0"/>
+                        </a:ext>
+                      </a:extLst>
+                    </a:blip>
+                    <a:srcRect/>
+                    <a:stretch>
+                      <a:fillRect/>
+                    </a:stretch>
+                  </pic:blipFill>
+                  <pic:spPr bwMode="auto">
+                    <a:xfrm>
+                      <a:off x="0" y="0"/>
+                      <a:ext cx="2098675" cy="1772920"/>
+                    </a:xfrm>
+                    <a:prstGeom prst="rect">
+                      <a:avLst/>
+                    </a:prstGeom>
+                    <a:noFill/>
+                    <a:ln>
+                      <a:noFill/>
+                    </a:ln>
+                  </pic:spPr>
+                </pic:pic>
+              </a:graphicData>
+            </a:graphic>
+            <wp14:sizeRelH relativeFrom="page">
+              <wp14:pctWidth>0</wp14:pctWidth>
+            </wp14:sizeRelH>
+            <wp14:sizeRelV relativeFrom="page">
+              <wp14:pctHeight>0</wp14:pctHeight>
+            </wp14:sizeRelV>
+          </wp:anchor>
+        </w:drawing>
+      </w:r>
+      <w:r>
+        <w:rPr>
+          <w:rFonts w:ascii="Times New Roman" w:hAnsi="Times New Roman" w:cs="Times New Roman"/>
+          <w:sz w:val="24"/>
+        </w:rPr>
+        <w:t xml:space="preserve">O layout de um site é representado cada elemento do html como uma caixa retangular, chamada </w:t>
+      </w:r>
+      <w:r>
+        <w:rPr>
+          <w:rFonts w:ascii="Times New Roman" w:hAnsi="Times New Roman" w:cs="Times New Roman"/>
+          <w:b/>
+          <w:sz w:val="24"/>
+        </w:rPr>
+        <w:t>box model</w:t>
+      </w:r>
+      <w:r>
+        <w:rPr>
+          <w:rFonts w:ascii="Times New Roman" w:hAnsi="Times New Roman" w:cs="Times New Roman"/>
+          <w:sz w:val="24"/>
+        </w:rPr>
+        <w:t>, este separado em 4 areas:</w:t>
+      </w:r>
+    </w:p>
+    <w:p>
+      <w:pPr>
+        <w:jc w:val="both"/>
+        <w:rPr>
+          <w:rFonts w:ascii="Times New Roman" w:hAnsi="Times New Roman" w:cs="Times New Roman"/>
+          <w:sz w:val="24"/>
+        </w:rPr>
+      </w:pPr>
+      <w:r>
+        <w:rPr>
+          <w:rFonts w:ascii="Times New Roman" w:hAnsi="Times New Roman" w:cs="Times New Roman"/>
+          <w:b/>
+          <w:sz w:val="24"/>
+        </w:rPr>
+        <w:t>Padding</w:t>
+      </w:r>
+      <w:r>
+        <w:rPr>
+          <w:rFonts w:ascii="Times New Roman" w:hAnsi="Times New Roman" w:cs="Times New Roman"/>
+          <w:b/>
+          <w:sz w:val="24"/>
+        </w:rPr>
+        <w:t xml:space="preserve"> </w:t>
+      </w:r>
+      <w:r>
+        <w:rPr>
+          <w:rFonts w:ascii="Times New Roman" w:hAnsi="Times New Roman" w:cs="Times New Roman"/>
+          <w:sz w:val="24"/>
+        </w:rPr>
+        <w:t>é o controle de localização do box model, sempre na ordem: n px (para o topo), n px (direita), n px (inferior) e n px (esquerda), também é possível especificar os tamanhos de forma separada com padding-direção (em ingles claro).</w:t>
+      </w:r>
+    </w:p>
+    <w:p>
+      <w:pPr>
+        <w:jc w:val="both"/>
+      </w:pPr>
+      <w:r>
+        <w:rPr>
+          <w:rFonts w:ascii="Times New Roman" w:hAnsi="Times New Roman" w:cs="Times New Roman"/>
+          <w:b/>
+          <w:sz w:val="24"/>
+        </w:rPr>
+        <w:t>Background</w:t>
+      </w:r>
+      <w:r>
+        <w:t xml:space="preserve"> também é um atalho para varias funções, como cor e posição.</w:t>
+      </w:r>
+    </w:p>
+    <w:p>
+      <w:pPr>
+        <w:jc w:val="both"/>
+      </w:pPr>
+      <w:r>
+        <w:rPr>
+          <w:b/>
+        </w:rPr>
+        <w:t>Font</w:t>
+      </w:r>
+      <w:r>
+        <w:t>-</w:t>
+      </w:r>
+      <w:r>
+        <w:rPr>
+          <w:b/>
+        </w:rPr>
+        <w:t>family</w:t>
+      </w:r>
+      <w:r>
+        <w:t xml:space="preserve"> altera a fonte do texto, como a verdana, a arial, times new roman, etc. é possivel escolher duas fontes, caso a primeira não funcione, a segunda sera utilizada. O comando font mostra os diversos comandos disponiveis para mudança de fonte.</w:t>
+      </w:r>
+    </w:p>
+    <w:p>
+      <w:pPr>
+        <w:jc w:val="both"/>
+        <w:rPr>
+          <w:color w:val="FF0000"/>
+        </w:rPr>
+      </w:pPr>
+      <w:r>
+        <w:rPr>
+          <w:color w:val="FF0000"/>
+        </w:rPr>
+        <w:t>Existem muito mais comandos que esses claros</w:t>
+      </w:r>
       <w:bookmarkStart w:id="0" w:name="_GoBack"/>
       <w:bookmarkEnd w:id="0"/>
+    </w:p>
+    <w:p>
+      <w:pPr>
+        <w:jc w:val="both"/>
+        <w:rPr>
+          <w:rFonts w:ascii="Times New Roman" w:hAnsi="Times New Roman" w:cs="Times New Roman"/>
+          <w:sz w:val="24"/>
+        </w:rPr>
+      </w:pPr>
     </w:p>
     <w:p>
       <w:pPr>
@@ -1180,7 +1468,6 @@
   <w:style w:type="character" w:default="1" w:styleId="DefaultParagraphFont">
     <w:name w:val="Default Paragraph Font"/>
     <w:uiPriority w:val="1"/>
-    <w:semiHidden/>
     <w:unhideWhenUsed/>
   </w:style>
   <w:style w:type="table" w:default="1" w:styleId="TableNormal">
@@ -1203,6 +1490,36 @@
     <w:uiPriority w:val="99"/>
     <w:semiHidden/>
     <w:unhideWhenUsed/>
+  </w:style>
+  <w:style w:type="paragraph" w:styleId="BalloonText">
+    <w:name w:val="Balloon Text"/>
+    <w:basedOn w:val="Normal"/>
+    <w:link w:val="BalloonTextChar"/>
+    <w:uiPriority w:val="99"/>
+    <w:semiHidden/>
+    <w:unhideWhenUsed/>
+    <w:rsid w:val="000C01BC"/>
+    <w:pPr>
+      <w:spacing w:after="0" w:line="240" w:lineRule="auto"/>
+    </w:pPr>
+    <w:rPr>
+      <w:rFonts w:ascii="Tahoma" w:hAnsi="Tahoma" w:cs="Tahoma"/>
+      <w:sz w:val="16"/>
+      <w:szCs w:val="16"/>
+    </w:rPr>
+  </w:style>
+  <w:style w:type="character" w:customStyle="1" w:styleId="BalloonTextChar">
+    <w:name w:val="Balloon Text Char"/>
+    <w:basedOn w:val="DefaultParagraphFont"/>
+    <w:link w:val="BalloonText"/>
+    <w:uiPriority w:val="99"/>
+    <w:semiHidden/>
+    <w:rsid w:val="000C01BC"/>
+    <w:rPr>
+      <w:rFonts w:ascii="Tahoma" w:hAnsi="Tahoma" w:cs="Tahoma"/>
+      <w:sz w:val="16"/>
+      <w:szCs w:val="16"/>
+    </w:rPr>
   </w:style>
 </w:styles>
 </file>
@@ -1370,7 +1687,6 @@
   <w:style w:type="character" w:default="1" w:styleId="DefaultParagraphFont">
     <w:name w:val="Default Paragraph Font"/>
     <w:uiPriority w:val="1"/>
-    <w:semiHidden/>
     <w:unhideWhenUsed/>
   </w:style>
   <w:style w:type="table" w:default="1" w:styleId="TableNormal">
@@ -1393,6 +1709,36 @@
     <w:uiPriority w:val="99"/>
     <w:semiHidden/>
     <w:unhideWhenUsed/>
+  </w:style>
+  <w:style w:type="paragraph" w:styleId="BalloonText">
+    <w:name w:val="Balloon Text"/>
+    <w:basedOn w:val="Normal"/>
+    <w:link w:val="BalloonTextChar"/>
+    <w:uiPriority w:val="99"/>
+    <w:semiHidden/>
+    <w:unhideWhenUsed/>
+    <w:rsid w:val="000C01BC"/>
+    <w:pPr>
+      <w:spacing w:after="0" w:line="240" w:lineRule="auto"/>
+    </w:pPr>
+    <w:rPr>
+      <w:rFonts w:ascii="Tahoma" w:hAnsi="Tahoma" w:cs="Tahoma"/>
+      <w:sz w:val="16"/>
+      <w:szCs w:val="16"/>
+    </w:rPr>
+  </w:style>
+  <w:style w:type="character" w:customStyle="1" w:styleId="BalloonTextChar">
+    <w:name w:val="Balloon Text Char"/>
+    <w:basedOn w:val="DefaultParagraphFont"/>
+    <w:link w:val="BalloonText"/>
+    <w:uiPriority w:val="99"/>
+    <w:semiHidden/>
+    <w:rsid w:val="000C01BC"/>
+    <w:rPr>
+      <w:rFonts w:ascii="Tahoma" w:hAnsi="Tahoma" w:cs="Tahoma"/>
+      <w:sz w:val="16"/>
+      <w:szCs w:val="16"/>
+    </w:rPr>
   </w:style>
 </w:styles>
 </file>

</xml_diff>